<commit_message>
UC_03_View nu med Casual briefcase
</commit_message>
<xml_diff>
--- a/Documents/UML/Use Case/UC_03_View_Risk_Analysis.docx
+++ b/Documents/UML/Use Case/UC_03_View_Risk_Analysis.docx
@@ -54,59 +54,199 @@
       </w:pPr>
       <w:r>
         <w:rPr>
-          <w:color w:val="4472C4" w:themeColor="accent1"/>
+          <w:color w:val="4472C4" w:themeColor="accent1" w:themeTint="FF" w:themeShade="FF"/>
         </w:rPr>
         <w:t>Analytiker åbner</w:t>
       </w:r>
       <w:r>
         <w:rPr>
-          <w:color w:val="4472C4" w:themeColor="accent1"/>
+          <w:color w:val="4472C4" w:themeColor="accent1" w:themeTint="FF" w:themeShade="FF"/>
         </w:rPr>
         <w:t xml:space="preserve"> en</w:t>
       </w:r>
       <w:r>
         <w:rPr>
-          <w:color w:val="4472C4" w:themeColor="accent1"/>
+          <w:color w:val="4472C4" w:themeColor="accent1" w:themeTint="FF" w:themeShade="FF"/>
         </w:rPr>
         <w:t xml:space="preserve"> eksisterende risikoanalyse. </w:t>
       </w:r>
       <w:r>
-        <w:rPr>
-          <w:color w:val="4472C4" w:themeColor="accent1"/>
-        </w:rPr>
         <w:br/>
+      </w:r>
+      <w:r>
+        <w:rPr>
+          <w:color w:val="4472C4" w:themeColor="accent1" w:themeTint="FF" w:themeShade="FF"/>
+        </w:rPr>
         <w:t>Systemet præsenterer en tidligere risikoanalyse</w:t>
       </w:r>
       <w:r>
         <w:rPr>
-          <w:color w:val="4472C4" w:themeColor="accent1"/>
+          <w:color w:val="4472C4" w:themeColor="accent1" w:themeTint="FF" w:themeShade="FF"/>
         </w:rPr>
         <w:t xml:space="preserve"> </w:t>
       </w:r>
-      <w:bookmarkStart w:id="0" w:name="_Hlk55985542"/>
-      <w:r>
-        <w:rPr>
-          <w:color w:val="4472C4" w:themeColor="accent1"/>
+      <w:r>
+        <w:rPr>
+          <w:color w:val="4472C4" w:themeColor="accent1" w:themeTint="FF" w:themeShade="FF"/>
         </w:rPr>
         <w:t>med alle tilhørende risici</w:t>
       </w:r>
       <w:r>
         <w:rPr>
-          <w:color w:val="4472C4" w:themeColor="accent1"/>
+          <w:color w:val="4472C4" w:themeColor="accent1" w:themeTint="FF" w:themeShade="FF"/>
         </w:rPr>
         <w:t>.</w:t>
       </w:r>
+      <w:r>
+        <w:br/>
+      </w:r>
+      <w:bookmarkStart w:name="_Hlk55985542" w:id="0"/>
       <w:bookmarkEnd w:id="0"/>
-      <w:r>
-        <w:rPr>
-          <w:color w:val="4472C4" w:themeColor="accent1"/>
-        </w:rPr>
+    </w:p>
+    <w:p>
+      <w:r>
+        <w:br w:type="page"/>
+      </w:r>
+    </w:p>
+    <w:p>
+      <w:pPr>
+        <w:spacing w:line="240" w:lineRule="auto"/>
+        <w:rPr>
+          <w:rFonts w:ascii="Calibri Light" w:hAnsi="Calibri Light" w:eastAsia="Calibri Light" w:cs="Calibri Light" w:asciiTheme="majorAscii" w:hAnsiTheme="majorAscii" w:eastAsiaTheme="majorAscii" w:cstheme="majorAscii"/>
+          <w:b w:val="0"/>
+          <w:bCs w:val="0"/>
+          <w:noProof w:val="0"/>
+          <w:sz w:val="56"/>
+          <w:szCs w:val="56"/>
+          <w:lang w:val="en-US"/>
+        </w:rPr>
+      </w:pPr>
+      <w:r>
+        <w:rPr>
+          <w:rFonts w:ascii="Calibri Light" w:hAnsi="Calibri Light" w:eastAsia="Calibri Light" w:cs="Calibri Light" w:asciiTheme="majorAscii" w:hAnsiTheme="majorAscii" w:eastAsiaTheme="majorAscii" w:cstheme="majorAscii"/>
+          <w:b w:val="0"/>
+          <w:bCs w:val="0"/>
+          <w:noProof w:val="0"/>
+          <w:sz w:val="56"/>
+          <w:szCs w:val="56"/>
+          <w:lang w:val="en-US"/>
+        </w:rPr>
+        <w:t>Casual Use Case</w:t>
+      </w:r>
+    </w:p>
+    <w:p>
+      <w:pPr>
+        <w:pStyle w:val="Overskrift1"/>
+      </w:pPr>
+      <w:r>
+        <w:rPr>
+          <w:rFonts w:ascii="Calibri Light" w:hAnsi="Calibri Light" w:eastAsia="Calibri Light" w:cs="Calibri Light"/>
+          <w:b w:val="0"/>
+          <w:bCs w:val="0"/>
+          <w:noProof w:val="0"/>
+          <w:color w:val="2F5496" w:themeColor="accent1" w:themeTint="FF" w:themeShade="BF"/>
+          <w:sz w:val="32"/>
+          <w:szCs w:val="32"/>
+          <w:lang w:val="da-DK"/>
+        </w:rPr>
+        <w:t xml:space="preserve">UC-03 View risk analysis </w:t>
+      </w:r>
+    </w:p>
+    <w:p>
+      <w:r>
+        <w:rPr>
+          <w:rFonts w:ascii="Calibri" w:hAnsi="Calibri" w:eastAsia="Calibri" w:cs="Calibri"/>
+          <w:noProof w:val="0"/>
+          <w:color w:val="4472C4" w:themeColor="accent1" w:themeTint="FF" w:themeShade="FF"/>
+          <w:sz w:val="22"/>
+          <w:szCs w:val="22"/>
+          <w:lang w:val="da-DK"/>
+        </w:rPr>
+        <w:t xml:space="preserve">Analytiker åbner en eksisterende risikoanalyse. </w:t>
+      </w:r>
+      <w:r>
         <w:br/>
       </w:r>
+      <w:r>
+        <w:rPr>
+          <w:rFonts w:ascii="Calibri" w:hAnsi="Calibri" w:eastAsia="Calibri" w:cs="Calibri"/>
+          <w:noProof w:val="0"/>
+          <w:color w:val="4472C4" w:themeColor="accent1" w:themeTint="FF" w:themeShade="FF"/>
+          <w:sz w:val="22"/>
+          <w:szCs w:val="22"/>
+          <w:lang w:val="da-DK"/>
+        </w:rPr>
+        <w:t>Systemet præsenterer en tidligere risikoanalyse med alle tilhørende risici.</w:t>
+      </w:r>
     </w:p>
-    <w:p/>
+    <w:p>
+      <w:r>
+        <w:rPr>
+          <w:rFonts w:ascii="Calibri" w:hAnsi="Calibri" w:eastAsia="Calibri" w:cs="Calibri"/>
+          <w:noProof w:val="0"/>
+          <w:color w:val="4472C4" w:themeColor="accent1" w:themeTint="FF" w:themeShade="FF"/>
+          <w:sz w:val="22"/>
+          <w:szCs w:val="22"/>
+          <w:lang w:val="da-DK"/>
+        </w:rPr>
+        <w:t>Hvis analytikeren ønsker at redigere i risikoanalyse, så UC_02_Edit_Risk_Analysis.</w:t>
+      </w:r>
+    </w:p>
+    <w:p>
+      <w:r>
+        <w:rPr>
+          <w:rFonts w:ascii="Calibri" w:hAnsi="Calibri" w:eastAsia="Calibri" w:cs="Calibri"/>
+          <w:noProof w:val="0"/>
+          <w:color w:val="4472C4" w:themeColor="accent1" w:themeTint="FF" w:themeShade="FF"/>
+          <w:sz w:val="22"/>
+          <w:szCs w:val="22"/>
+          <w:lang w:val="da-DK"/>
+        </w:rPr>
+        <w:t>Hvis analytikeren ønsker at slette risikoanalysen, så UC_04_Delete_Risk_Analysis.</w:t>
+      </w:r>
+    </w:p>
+    <w:p>
+      <w:r>
+        <w:rPr>
+          <w:rFonts w:ascii="Calibri" w:hAnsi="Calibri" w:eastAsia="Calibri" w:cs="Calibri"/>
+          <w:noProof w:val="0"/>
+          <w:color w:val="4472C4" w:themeColor="accent1" w:themeTint="FF" w:themeShade="FF"/>
+          <w:sz w:val="22"/>
+          <w:szCs w:val="22"/>
+          <w:lang w:val="da-DK"/>
+        </w:rPr>
+        <w:t xml:space="preserve">Analytikeren </w:t>
+      </w:r>
+      <w:r>
+        <w:rPr>
+          <w:rFonts w:ascii="Calibri" w:hAnsi="Calibri" w:eastAsia="Calibri" w:cs="Calibri"/>
+          <w:noProof w:val="0"/>
+          <w:color w:val="4472C4" w:themeColor="accent1" w:themeTint="FF" w:themeShade="FF"/>
+          <w:sz w:val="22"/>
+          <w:szCs w:val="22"/>
+          <w:lang w:val="da-DK"/>
+        </w:rPr>
+        <w:t>afslutter visning</w:t>
+      </w:r>
+      <w:r>
+        <w:rPr>
+          <w:rFonts w:ascii="Calibri" w:hAnsi="Calibri" w:eastAsia="Calibri" w:cs="Calibri"/>
+          <w:noProof w:val="0"/>
+          <w:color w:val="4472C4" w:themeColor="accent1" w:themeTint="FF" w:themeShade="FF"/>
+          <w:sz w:val="22"/>
+          <w:szCs w:val="22"/>
+          <w:lang w:val="da-DK"/>
+        </w:rPr>
+        <w:t xml:space="preserve"> af risikoanalysen.</w:t>
+      </w:r>
+    </w:p>
+    <w:p>
+      <w:pPr>
+        <w:pStyle w:val="Normal"/>
+      </w:pPr>
+    </w:p>
     <w:sectPr>
-      <w:pgSz w:w="11906" w:h="16838"/>
+      <w:pgSz w:w="11906" w:h="16838" w:orient="portrait"/>
       <w:pgMar w:top="1701" w:right="1134" w:bottom="1701" w:left="1134" w:header="708" w:footer="708" w:gutter="0"/>
       <w:cols w:space="708"/>
       <w:docGrid w:linePitch="360"/>
@@ -116,11 +256,11 @@
 </file>
 
 <file path=word/styles.xml><?xml version="1.0" encoding="utf-8"?>
-<w:styles xmlns:mc="http://schemas.openxmlformats.org/markup-compatibility/2006" xmlns:r="http://schemas.openxmlformats.org/officeDocument/2006/relationships" xmlns:w="http://schemas.openxmlformats.org/wordprocessingml/2006/main" xmlns:w14="http://schemas.microsoft.com/office/word/2010/wordml" xmlns:w15="http://schemas.microsoft.com/office/word/2012/wordml" xmlns:w16cex="http://schemas.microsoft.com/office/word/2018/wordml/cex" xmlns:w16cid="http://schemas.microsoft.com/office/word/2016/wordml/cid" xmlns:w16="http://schemas.microsoft.com/office/word/2018/wordml" xmlns:w16se="http://schemas.microsoft.com/office/word/2015/wordml/symex" mc:Ignorable="w14 w15 w16se w16cid w16 w16cex">
+<w:styles xmlns:wp14="http://schemas.microsoft.com/office/word/2010/wordprocessingDrawing" xmlns:mc="http://schemas.openxmlformats.org/markup-compatibility/2006" xmlns:r="http://schemas.openxmlformats.org/officeDocument/2006/relationships" xmlns:w="http://schemas.openxmlformats.org/wordprocessingml/2006/main" xmlns:w14="http://schemas.microsoft.com/office/word/2010/wordml" xmlns:w15="http://schemas.microsoft.com/office/word/2012/wordml" xmlns:w16cex="http://schemas.microsoft.com/office/word/2018/wordml/cex" xmlns:w16cid="http://schemas.microsoft.com/office/word/2016/wordml/cid" xmlns:w16="http://schemas.microsoft.com/office/word/2018/wordml" xmlns:w16se="http://schemas.microsoft.com/office/word/2015/wordml/symex" mc:Ignorable="w14 w15 w16se w16cid w16 w16cex wp14">
   <w:docDefaults>
     <w:rPrDefault>
       <w:rPr>
-        <w:rFonts w:asciiTheme="minorHAnsi" w:eastAsiaTheme="minorHAnsi" w:hAnsiTheme="minorHAnsi" w:cstheme="minorBidi"/>
+        <w:rFonts w:asciiTheme="minorHAnsi" w:hAnsiTheme="minorHAnsi" w:eastAsiaTheme="minorHAnsi" w:cstheme="minorBidi"/>
         <w:sz w:val="22"/>
         <w:szCs w:val="22"/>
         <w:lang w:val="da-DK" w:eastAsia="en-US" w:bidi="ar-SA"/>
@@ -135,14 +275,14 @@
   <w:latentStyles w:defLockedState="0" w:defUIPriority="99" w:defSemiHidden="0" w:defUnhideWhenUsed="0" w:defQFormat="0" w:count="376">
     <w:lsdException w:name="Normal" w:uiPriority="0" w:qFormat="1"/>
     <w:lsdException w:name="heading 1" w:uiPriority="9" w:qFormat="1"/>
-    <w:lsdException w:name="heading 2" w:semiHidden="1" w:uiPriority="9" w:unhideWhenUsed="1" w:qFormat="1"/>
-    <w:lsdException w:name="heading 3" w:semiHidden="1" w:uiPriority="9" w:unhideWhenUsed="1" w:qFormat="1"/>
-    <w:lsdException w:name="heading 4" w:semiHidden="1" w:uiPriority="9" w:unhideWhenUsed="1" w:qFormat="1"/>
-    <w:lsdException w:name="heading 5" w:semiHidden="1" w:uiPriority="9" w:unhideWhenUsed="1" w:qFormat="1"/>
-    <w:lsdException w:name="heading 6" w:semiHidden="1" w:uiPriority="9" w:unhideWhenUsed="1" w:qFormat="1"/>
-    <w:lsdException w:name="heading 7" w:semiHidden="1" w:uiPriority="9" w:unhideWhenUsed="1" w:qFormat="1"/>
-    <w:lsdException w:name="heading 8" w:semiHidden="1" w:uiPriority="9" w:unhideWhenUsed="1" w:qFormat="1"/>
-    <w:lsdException w:name="heading 9" w:semiHidden="1" w:uiPriority="9" w:unhideWhenUsed="1" w:qFormat="1"/>
+    <w:lsdException w:name="heading 2" w:uiPriority="9" w:semiHidden="1" w:unhideWhenUsed="1" w:qFormat="1"/>
+    <w:lsdException w:name="heading 3" w:uiPriority="9" w:semiHidden="1" w:unhideWhenUsed="1" w:qFormat="1"/>
+    <w:lsdException w:name="heading 4" w:uiPriority="9" w:semiHidden="1" w:unhideWhenUsed="1" w:qFormat="1"/>
+    <w:lsdException w:name="heading 5" w:uiPriority="9" w:semiHidden="1" w:unhideWhenUsed="1" w:qFormat="1"/>
+    <w:lsdException w:name="heading 6" w:uiPriority="9" w:semiHidden="1" w:unhideWhenUsed="1" w:qFormat="1"/>
+    <w:lsdException w:name="heading 7" w:uiPriority="9" w:semiHidden="1" w:unhideWhenUsed="1" w:qFormat="1"/>
+    <w:lsdException w:name="heading 8" w:uiPriority="9" w:semiHidden="1" w:unhideWhenUsed="1" w:qFormat="1"/>
+    <w:lsdException w:name="heading 9" w:uiPriority="9" w:semiHidden="1" w:unhideWhenUsed="1" w:qFormat="1"/>
     <w:lsdException w:name="index 1" w:semiHidden="1" w:unhideWhenUsed="1"/>
     <w:lsdException w:name="index 2" w:semiHidden="1" w:unhideWhenUsed="1"/>
     <w:lsdException w:name="index 3" w:semiHidden="1" w:unhideWhenUsed="1"/>
@@ -152,22 +292,22 @@
     <w:lsdException w:name="index 7" w:semiHidden="1" w:unhideWhenUsed="1"/>
     <w:lsdException w:name="index 8" w:semiHidden="1" w:unhideWhenUsed="1"/>
     <w:lsdException w:name="index 9" w:semiHidden="1" w:unhideWhenUsed="1"/>
-    <w:lsdException w:name="toc 1" w:semiHidden="1" w:uiPriority="39" w:unhideWhenUsed="1"/>
-    <w:lsdException w:name="toc 2" w:semiHidden="1" w:uiPriority="39" w:unhideWhenUsed="1"/>
-    <w:lsdException w:name="toc 3" w:semiHidden="1" w:uiPriority="39" w:unhideWhenUsed="1"/>
-    <w:lsdException w:name="toc 4" w:semiHidden="1" w:uiPriority="39" w:unhideWhenUsed="1"/>
-    <w:lsdException w:name="toc 5" w:semiHidden="1" w:uiPriority="39" w:unhideWhenUsed="1"/>
-    <w:lsdException w:name="toc 6" w:semiHidden="1" w:uiPriority="39" w:unhideWhenUsed="1"/>
-    <w:lsdException w:name="toc 7" w:semiHidden="1" w:uiPriority="39" w:unhideWhenUsed="1"/>
-    <w:lsdException w:name="toc 8" w:semiHidden="1" w:uiPriority="39" w:unhideWhenUsed="1"/>
-    <w:lsdException w:name="toc 9" w:semiHidden="1" w:uiPriority="39" w:unhideWhenUsed="1"/>
+    <w:lsdException w:name="toc 1" w:uiPriority="39" w:semiHidden="1" w:unhideWhenUsed="1"/>
+    <w:lsdException w:name="toc 2" w:uiPriority="39" w:semiHidden="1" w:unhideWhenUsed="1"/>
+    <w:lsdException w:name="toc 3" w:uiPriority="39" w:semiHidden="1" w:unhideWhenUsed="1"/>
+    <w:lsdException w:name="toc 4" w:uiPriority="39" w:semiHidden="1" w:unhideWhenUsed="1"/>
+    <w:lsdException w:name="toc 5" w:uiPriority="39" w:semiHidden="1" w:unhideWhenUsed="1"/>
+    <w:lsdException w:name="toc 6" w:uiPriority="39" w:semiHidden="1" w:unhideWhenUsed="1"/>
+    <w:lsdException w:name="toc 7" w:uiPriority="39" w:semiHidden="1" w:unhideWhenUsed="1"/>
+    <w:lsdException w:name="toc 8" w:uiPriority="39" w:semiHidden="1" w:unhideWhenUsed="1"/>
+    <w:lsdException w:name="toc 9" w:uiPriority="39" w:semiHidden="1" w:unhideWhenUsed="1"/>
     <w:lsdException w:name="Normal Indent" w:semiHidden="1" w:unhideWhenUsed="1"/>
     <w:lsdException w:name="footnote text" w:semiHidden="1" w:unhideWhenUsed="1"/>
     <w:lsdException w:name="annotation text" w:semiHidden="1" w:unhideWhenUsed="1"/>
     <w:lsdException w:name="header" w:semiHidden="1" w:unhideWhenUsed="1"/>
     <w:lsdException w:name="footer" w:semiHidden="1" w:unhideWhenUsed="1"/>
     <w:lsdException w:name="index heading" w:semiHidden="1" w:unhideWhenUsed="1"/>
-    <w:lsdException w:name="caption" w:semiHidden="1" w:uiPriority="35" w:unhideWhenUsed="1" w:qFormat="1"/>
+    <w:lsdException w:name="caption" w:uiPriority="35" w:semiHidden="1" w:unhideWhenUsed="1" w:qFormat="1"/>
     <w:lsdException w:name="table of figures" w:semiHidden="1" w:unhideWhenUsed="1"/>
     <w:lsdException w:name="envelope address" w:semiHidden="1" w:unhideWhenUsed="1"/>
     <w:lsdException w:name="envelope return" w:semiHidden="1" w:unhideWhenUsed="1"/>
@@ -198,7 +338,7 @@
     <w:lsdException w:name="Title" w:uiPriority="10" w:qFormat="1"/>
     <w:lsdException w:name="Closing" w:semiHidden="1" w:unhideWhenUsed="1"/>
     <w:lsdException w:name="Signature" w:semiHidden="1" w:unhideWhenUsed="1"/>
-    <w:lsdException w:name="Default Paragraph Font" w:semiHidden="1" w:uiPriority="1" w:unhideWhenUsed="1"/>
+    <w:lsdException w:name="Default Paragraph Font" w:uiPriority="1" w:semiHidden="1" w:unhideWhenUsed="1"/>
     <w:lsdException w:name="Body Text" w:semiHidden="1" w:unhideWhenUsed="1"/>
     <w:lsdException w:name="Body Text Indent" w:semiHidden="1" w:unhideWhenUsed="1"/>
     <w:lsdException w:name="List Continue" w:semiHidden="1" w:unhideWhenUsed="1"/>
@@ -398,8 +538,8 @@
     <w:lsdException w:name="Subtle Reference" w:uiPriority="31" w:qFormat="1"/>
     <w:lsdException w:name="Intense Reference" w:uiPriority="32" w:qFormat="1"/>
     <w:lsdException w:name="Book Title" w:uiPriority="33" w:qFormat="1"/>
-    <w:lsdException w:name="Bibliography" w:semiHidden="1" w:uiPriority="37" w:unhideWhenUsed="1"/>
-    <w:lsdException w:name="TOC Heading" w:semiHidden="1" w:uiPriority="39" w:unhideWhenUsed="1" w:qFormat="1"/>
+    <w:lsdException w:name="Bibliography" w:uiPriority="37" w:semiHidden="1" w:unhideWhenUsed="1"/>
+    <w:lsdException w:name="TOC Heading" w:uiPriority="39" w:semiHidden="1" w:unhideWhenUsed="1" w:qFormat="1"/>
     <w:lsdException w:name="Plain Table 1" w:uiPriority="41"/>
     <w:lsdException w:name="Plain Table 2" w:uiPriority="42"/>
     <w:lsdException w:name="Plain Table 3" w:uiPriority="43"/>
@@ -510,7 +650,7 @@
     <w:lsdException w:name="Unresolved Mention" w:semiHidden="1" w:unhideWhenUsed="1"/>
     <w:lsdException w:name="Smart Link" w:semiHidden="1" w:unhideWhenUsed="1"/>
   </w:latentStyles>
-  <w:style w:type="paragraph" w:default="1" w:styleId="Normal">
+  <w:style w:type="paragraph" w:styleId="Normal" w:default="1">
     <w:name w:val="Normal"/>
     <w:qFormat/>
     <w:rsid w:val="004E3B84"/>
@@ -530,19 +670,19 @@
       <w:outlineLvl w:val="0"/>
     </w:pPr>
     <w:rPr>
-      <w:rFonts w:asciiTheme="majorHAnsi" w:eastAsiaTheme="majorEastAsia" w:hAnsiTheme="majorHAnsi" w:cstheme="majorBidi"/>
+      <w:rFonts w:asciiTheme="majorHAnsi" w:hAnsiTheme="majorHAnsi" w:eastAsiaTheme="majorEastAsia" w:cstheme="majorBidi"/>
       <w:color w:val="2F5496" w:themeColor="accent1" w:themeShade="BF"/>
       <w:sz w:val="32"/>
       <w:szCs w:val="32"/>
     </w:rPr>
   </w:style>
-  <w:style w:type="character" w:default="1" w:styleId="Standardskrifttypeiafsnit">
+  <w:style w:type="character" w:styleId="Standardskrifttypeiafsnit" w:default="1">
     <w:name w:val="Default Paragraph Font"/>
     <w:uiPriority w:val="1"/>
     <w:semiHidden/>
     <w:unhideWhenUsed/>
   </w:style>
-  <w:style w:type="table" w:default="1" w:styleId="Tabel-Normal">
+  <w:style w:type="table" w:styleId="Tabel-Normal" w:default="1">
     <w:name w:val="Normal Table"/>
     <w:uiPriority w:val="99"/>
     <w:semiHidden/>
@@ -557,20 +697,20 @@
       </w:tblCellMar>
     </w:tblPr>
   </w:style>
-  <w:style w:type="numbering" w:default="1" w:styleId="Ingenoversigt">
+  <w:style w:type="numbering" w:styleId="Ingenoversigt" w:default="1">
     <w:name w:val="No List"/>
     <w:uiPriority w:val="99"/>
     <w:semiHidden/>
     <w:unhideWhenUsed/>
   </w:style>
-  <w:style w:type="character" w:customStyle="1" w:styleId="Overskrift1Tegn">
+  <w:style w:type="character" w:styleId="Overskrift1Tegn" w:customStyle="1">
     <w:name w:val="Overskrift 1 Tegn"/>
     <w:basedOn w:val="Standardskrifttypeiafsnit"/>
     <w:link w:val="Overskrift1"/>
     <w:uiPriority w:val="9"/>
     <w:rsid w:val="004E3B84"/>
     <w:rPr>
-      <w:rFonts w:asciiTheme="majorHAnsi" w:eastAsiaTheme="majorEastAsia" w:hAnsiTheme="majorHAnsi" w:cstheme="majorBidi"/>
+      <w:rFonts w:asciiTheme="majorHAnsi" w:hAnsiTheme="majorHAnsi" w:eastAsiaTheme="majorEastAsia" w:cstheme="majorBidi"/>
       <w:color w:val="2F5496" w:themeColor="accent1" w:themeShade="BF"/>
       <w:sz w:val="32"/>
       <w:szCs w:val="32"/>
@@ -589,21 +729,21 @@
       <w:contextualSpacing/>
     </w:pPr>
     <w:rPr>
-      <w:rFonts w:asciiTheme="majorHAnsi" w:eastAsiaTheme="majorEastAsia" w:hAnsiTheme="majorHAnsi" w:cstheme="majorBidi"/>
+      <w:rFonts w:asciiTheme="majorHAnsi" w:hAnsiTheme="majorHAnsi" w:eastAsiaTheme="majorEastAsia" w:cstheme="majorBidi"/>
       <w:spacing w:val="-10"/>
       <w:kern w:val="28"/>
       <w:sz w:val="56"/>
       <w:szCs w:val="56"/>
     </w:rPr>
   </w:style>
-  <w:style w:type="character" w:customStyle="1" w:styleId="TitelTegn">
+  <w:style w:type="character" w:styleId="TitelTegn" w:customStyle="1">
     <w:name w:val="Titel Tegn"/>
     <w:basedOn w:val="Standardskrifttypeiafsnit"/>
     <w:link w:val="Titel"/>
     <w:uiPriority w:val="10"/>
     <w:rsid w:val="004E3B84"/>
     <w:rPr>
-      <w:rFonts w:asciiTheme="majorHAnsi" w:eastAsiaTheme="majorEastAsia" w:hAnsiTheme="majorHAnsi" w:cstheme="majorBidi"/>
+      <w:rFonts w:asciiTheme="majorHAnsi" w:hAnsiTheme="majorHAnsi" w:eastAsiaTheme="majorEastAsia" w:cstheme="majorBidi"/>
       <w:spacing w:val="-10"/>
       <w:kern w:val="28"/>
       <w:sz w:val="56"/>

</xml_diff>